<commit_message>
adición de imagen del box problem
</commit_message>
<xml_diff>
--- a/prog_fund_math_2023.docx
+++ b/prog_fund_math_2023.docx
@@ -907,23 +907,7 @@
                 <w:sz w:val="22"/>
                 <w:szCs w:val="22"/>
               </w:rPr>
-              <w:t xml:space="preserve">          </w:t>
-            </w:r>
-            <w:proofErr w:type="spellStart"/>
-            <w:r>
-              <w:rPr>
-                <w:sz w:val="22"/>
-                <w:szCs w:val="22"/>
-              </w:rPr>
-              <w:t>Habilitable</w:t>
-            </w:r>
-            <w:proofErr w:type="spellEnd"/>
-            <w:r>
-              <w:rPr>
-                <w:sz w:val="22"/>
-                <w:szCs w:val="22"/>
-              </w:rPr>
-              <w:t xml:space="preserve"> </w:t>
+              <w:t xml:space="preserve">          Habilitable </w:t>
             </w:r>
             <w:sdt>
               <w:sdtPr>
@@ -1080,23 +1064,13 @@
                 <w:szCs w:val="22"/>
               </w:rPr>
             </w:pPr>
-            <w:proofErr w:type="spellStart"/>
-            <w:r>
-              <w:rPr>
-                <w:b/>
-                <w:sz w:val="22"/>
-                <w:szCs w:val="22"/>
-              </w:rPr>
-              <w:t>Pre-requisitos</w:t>
-            </w:r>
-            <w:proofErr w:type="spellEnd"/>
-            <w:r>
-              <w:rPr>
-                <w:b/>
-                <w:sz w:val="22"/>
-                <w:szCs w:val="22"/>
-              </w:rPr>
-              <w:t>:</w:t>
+            <w:r>
+              <w:rPr>
+                <w:b/>
+                <w:sz w:val="22"/>
+                <w:szCs w:val="22"/>
+              </w:rPr>
+              <w:t>Pre-requisitos:</w:t>
             </w:r>
           </w:p>
         </w:tc>
@@ -1150,23 +1124,13 @@
                 <w:szCs w:val="22"/>
               </w:rPr>
             </w:pPr>
-            <w:proofErr w:type="spellStart"/>
-            <w:r>
-              <w:rPr>
-                <w:b/>
-                <w:sz w:val="22"/>
-                <w:szCs w:val="22"/>
-              </w:rPr>
-              <w:t>Co-requisitos</w:t>
-            </w:r>
-            <w:proofErr w:type="spellEnd"/>
-            <w:r>
-              <w:rPr>
-                <w:b/>
-                <w:sz w:val="22"/>
-                <w:szCs w:val="22"/>
-              </w:rPr>
-              <w:t>:</w:t>
+            <w:r>
+              <w:rPr>
+                <w:b/>
+                <w:sz w:val="22"/>
+                <w:szCs w:val="22"/>
+              </w:rPr>
+              <w:t>Co-requisitos:</w:t>
             </w:r>
           </w:p>
         </w:tc>
@@ -1283,18 +1247,8 @@
                 <w:sz w:val="22"/>
                 <w:szCs w:val="22"/>
               </w:rPr>
-              <w:t xml:space="preserve">Horas de trabajo </w:t>
-            </w:r>
-            <w:proofErr w:type="gramStart"/>
-            <w:r>
-              <w:rPr>
-                <w:b/>
-                <w:sz w:val="22"/>
-                <w:szCs w:val="22"/>
-              </w:rPr>
-              <w:t>independiente :</w:t>
-            </w:r>
-            <w:proofErr w:type="gramEnd"/>
+              <w:t>Horas de trabajo independiente :</w:t>
+            </w:r>
           </w:p>
         </w:tc>
         <w:tc>
@@ -1700,29 +1654,7 @@
                 <w:szCs w:val="22"/>
                 <w:lang w:val="es-ES"/>
               </w:rPr>
-              <w:t xml:space="preserve"> Es importante tener presente que los futuros profesores en esta </w:t>
-            </w:r>
-            <w:proofErr w:type="gramStart"/>
-            <w:r>
-              <w:rPr>
-                <w:rStyle w:val="normaltextrun"/>
-                <w:rFonts w:ascii="Calibri" w:hAnsi="Calibri" w:cs="Calibri"/>
-                <w:sz w:val="22"/>
-                <w:szCs w:val="22"/>
-                <w:lang w:val="es-ES"/>
-              </w:rPr>
-              <w:t>área,</w:t>
-            </w:r>
-            <w:proofErr w:type="gramEnd"/>
-            <w:r>
-              <w:rPr>
-                <w:rStyle w:val="normaltextrun"/>
-                <w:rFonts w:ascii="Calibri" w:hAnsi="Calibri" w:cs="Calibri"/>
-                <w:sz w:val="22"/>
-                <w:szCs w:val="22"/>
-                <w:lang w:val="es-ES"/>
-              </w:rPr>
-              <w:t xml:space="preserve"> deben desarrollar competencias para realizar análisis didácticos con base en diversos modelos (Planas, Font y Godino, 2010; Gómez, 2008), que incluya su relación con las ciencias naturales. </w:t>
+              <w:t xml:space="preserve"> Es importante tener presente que los futuros profesores en esta área, deben desarrollar competencias para realizar análisis didácticos con base en diversos modelos (Planas, Font y Godino, 2010; Gómez, 2008), que incluya su relación con las ciencias naturales. </w:t>
             </w:r>
           </w:p>
           <w:p>
@@ -1795,73 +1727,7 @@
                 <w:szCs w:val="22"/>
                 <w:lang w:val="es-ES"/>
               </w:rPr>
-              <w:t xml:space="preserve"> (Excel, Python, Cuadernos </w:t>
-            </w:r>
-            <w:proofErr w:type="spellStart"/>
-            <w:r>
-              <w:rPr>
-                <w:rStyle w:val="normaltextrun"/>
-                <w:rFonts w:ascii="Calibri" w:hAnsi="Calibri" w:cs="Calibri"/>
-                <w:sz w:val="22"/>
-                <w:szCs w:val="22"/>
-                <w:lang w:val="es-ES"/>
-              </w:rPr>
-              <w:t>Jupyter</w:t>
-            </w:r>
-            <w:proofErr w:type="spellEnd"/>
-            <w:r>
-              <w:rPr>
-                <w:rStyle w:val="normaltextrun"/>
-                <w:rFonts w:ascii="Calibri" w:hAnsi="Calibri" w:cs="Calibri"/>
-                <w:sz w:val="22"/>
-                <w:szCs w:val="22"/>
-                <w:lang w:val="es-ES"/>
-              </w:rPr>
-              <w:t xml:space="preserve">, GeoGebra, </w:t>
-            </w:r>
-            <w:proofErr w:type="spellStart"/>
-            <w:r>
-              <w:rPr>
-                <w:rStyle w:val="normaltextrun"/>
-                <w:rFonts w:ascii="Calibri" w:hAnsi="Calibri" w:cs="Calibri"/>
-                <w:sz w:val="22"/>
-                <w:szCs w:val="22"/>
-                <w:lang w:val="es-ES"/>
-              </w:rPr>
-              <w:t>Symbolab</w:t>
-            </w:r>
-            <w:proofErr w:type="spellEnd"/>
-            <w:r>
-              <w:rPr>
-                <w:rStyle w:val="normaltextrun"/>
-                <w:rFonts w:ascii="Calibri" w:hAnsi="Calibri" w:cs="Calibri"/>
-                <w:sz w:val="22"/>
-                <w:szCs w:val="22"/>
-                <w:lang w:val="es-ES"/>
-              </w:rPr>
-              <w:t xml:space="preserve">, </w:t>
-            </w:r>
-            <w:proofErr w:type="spellStart"/>
-            <w:r>
-              <w:rPr>
-                <w:rStyle w:val="normaltextrun"/>
-                <w:rFonts w:ascii="Calibri" w:hAnsi="Calibri" w:cs="Calibri"/>
-                <w:sz w:val="22"/>
-                <w:szCs w:val="22"/>
-                <w:lang w:val="es-ES"/>
-              </w:rPr>
-              <w:t>WolframAlpha</w:t>
-            </w:r>
-            <w:proofErr w:type="spellEnd"/>
-            <w:r>
-              <w:rPr>
-                <w:rStyle w:val="normaltextrun"/>
-                <w:rFonts w:ascii="Calibri" w:hAnsi="Calibri" w:cs="Calibri"/>
-                <w:sz w:val="22"/>
-                <w:szCs w:val="22"/>
-                <w:lang w:val="es-ES"/>
-              </w:rPr>
-              <w:t>)</w:t>
+              <w:t xml:space="preserve"> (Excel, Python, Cuadernos Jupyter, GeoGebra, Symbolab, WolframAlpha)</w:t>
             </w:r>
             <w:r>
               <w:rPr>
@@ -2050,26 +1916,6 @@
               </w:rPr>
               <w:t>Objetivos específicos:</w:t>
             </w:r>
-          </w:p>
-          <w:p>
-            <w:pPr>
-              <w:jc w:val="both"/>
-              <w:rPr>
-                <w:color w:val="808080"/>
-                <w:sz w:val="22"/>
-                <w:szCs w:val="22"/>
-              </w:rPr>
-            </w:pPr>
-          </w:p>
-          <w:p>
-            <w:pPr>
-              <w:jc w:val="both"/>
-              <w:rPr>
-                <w:color w:val="808080"/>
-                <w:sz w:val="22"/>
-                <w:szCs w:val="22"/>
-              </w:rPr>
-            </w:pPr>
           </w:p>
           <w:p>
             <w:pPr>
@@ -2580,7 +2426,6 @@
                 <w:rStyle w:val="eop"/>
                 <w:lang w:val="es-CO"/>
               </w:rPr>
-              <w:lastRenderedPageBreak/>
               <w:t> </w:t>
             </w:r>
           </w:p>
@@ -2601,6 +2446,7 @@
                 <w:szCs w:val="22"/>
                 <w:lang w:val="es-CO"/>
               </w:rPr>
+              <w:lastRenderedPageBreak/>
               <w:t>Consideraciones teóricas y prácticas</w:t>
             </w:r>
             <w:r>
@@ -3548,10 +3394,14 @@
             <w:pPr>
               <w:pStyle w:val="paragraph"/>
               <w:textAlignment w:val="baseline"/>
+              <w:rPr>
+                <w:lang w:val="es-CO"/>
+              </w:rPr>
             </w:pPr>
             <w:r>
               <w:rPr>
                 <w:rStyle w:val="eop"/>
+                <w:lang w:val="es-CO"/>
               </w:rPr>
               <w:t> </w:t>
             </w:r>
@@ -3647,31 +3497,7 @@
                 <w:szCs w:val="22"/>
                 <w:lang w:val="es-CO"/>
               </w:rPr>
-              <w:t xml:space="preserve">Dominio, </w:t>
-            </w:r>
-            <w:proofErr w:type="spellStart"/>
-            <w:r>
-              <w:rPr>
-                <w:rStyle w:val="normaltextrun"/>
-                <w:rFonts w:ascii="Calibri" w:hAnsi="Calibri" w:cs="Calibri"/>
-                <w:color w:val="000000"/>
-                <w:sz w:val="22"/>
-                <w:szCs w:val="22"/>
-                <w:lang w:val="es-CO"/>
-              </w:rPr>
-              <w:t>codominio</w:t>
-            </w:r>
-            <w:proofErr w:type="spellEnd"/>
-            <w:r>
-              <w:rPr>
-                <w:rStyle w:val="normaltextrun"/>
-                <w:rFonts w:ascii="Calibri" w:hAnsi="Calibri" w:cs="Calibri"/>
-                <w:color w:val="000000"/>
-                <w:sz w:val="22"/>
-                <w:szCs w:val="22"/>
-                <w:lang w:val="es-CO"/>
-              </w:rPr>
-              <w:t xml:space="preserve"> y rango de funciones, criterio de igualdad entre funciones.</w:t>
+              <w:t>Dominio, codominio y rango de funciones, criterio de igualdad entre funciones.</w:t>
             </w:r>
             <w:r>
               <w:rPr>
@@ -3778,15 +3604,6 @@
               </w:rPr>
               <w:t> </w:t>
             </w:r>
-          </w:p>
-          <w:p>
-            <w:pPr>
-              <w:pStyle w:val="paragraph"/>
-              <w:textAlignment w:val="baseline"/>
-              <w:rPr>
-                <w:lang w:val="es-CO"/>
-              </w:rPr>
-            </w:pPr>
             <w:r>
               <w:rPr>
                 <w:rStyle w:val="normaltextrun"/>
@@ -4300,7 +4117,6 @@
                 <w:szCs w:val="22"/>
                 <w:lang w:val="es-CO"/>
               </w:rPr>
-              <w:lastRenderedPageBreak/>
               <w:t> </w:t>
             </w:r>
             <w:r>
@@ -4516,23 +4332,7 @@
               <w:pStyle w:val="Heading1"/>
             </w:pPr>
             <w:r>
-              <w:t>Aprendizaje invertido (</w:t>
-            </w:r>
-            <w:proofErr w:type="spellStart"/>
-            <w:r>
-              <w:t>Flipped</w:t>
-            </w:r>
-            <w:proofErr w:type="spellEnd"/>
-            <w:r>
-              <w:t xml:space="preserve"> </w:t>
-            </w:r>
-            <w:proofErr w:type="spellStart"/>
-            <w:r>
-              <w:t>learning</w:t>
-            </w:r>
-            <w:proofErr w:type="spellEnd"/>
-            <w:r>
-              <w:t>)</w:t>
+              <w:t>Aprendizaje invertido (Flipped learning)</w:t>
             </w:r>
           </w:p>
           <w:p>
@@ -4567,28 +4367,12 @@
             </w:pPr>
           </w:p>
           <w:p>
-            <w:proofErr w:type="spellStart"/>
             <w:r>
               <w:rPr>
                 <w:rStyle w:val="Emphasis"/>
               </w:rPr>
-              <w:t>Flipped</w:t>
-            </w:r>
-            <w:proofErr w:type="spellEnd"/>
-            <w:r>
-              <w:rPr>
-                <w:rStyle w:val="Emphasis"/>
-              </w:rPr>
-              <w:t xml:space="preserve"> </w:t>
-            </w:r>
-            <w:proofErr w:type="spellStart"/>
-            <w:r>
-              <w:rPr>
-                <w:rStyle w:val="Emphasis"/>
-              </w:rPr>
-              <w:t>Learning</w:t>
-            </w:r>
-            <w:proofErr w:type="spellEnd"/>
+              <w:t>Flipped Learning</w:t>
+            </w:r>
             <w:r>
               <w:t xml:space="preserve"> o </w:t>
             </w:r>
@@ -4599,23 +4383,7 @@
               <w:t>aprendizaje invertido</w:t>
             </w:r>
             <w:r>
-              <w:t xml:space="preserve"> es un enfoque </w:t>
-            </w:r>
-            <w:proofErr w:type="spellStart"/>
-            <w:r>
-              <w:t>pedagógico</w:t>
-            </w:r>
-            <w:proofErr w:type="spellEnd"/>
-            <w:r>
-              <w:t xml:space="preserve"> en el que la </w:t>
-            </w:r>
-            <w:proofErr w:type="spellStart"/>
-            <w:r>
-              <w:t>instrucción</w:t>
-            </w:r>
-            <w:proofErr w:type="spellEnd"/>
-            <w:r>
-              <w:t xml:space="preserve"> directa se realiza fuera del aula y se utiliza el tiempo de clase para llevar a cabo actividades que impliquen el desarrollo de procesos cognitivos de mayor complejidad, en las que son necesarias la ayuda y la experiencia del docente.</w:t>
+              <w:t> es un enfoque pedagógico en el que la instrucción directa se realiza fuera del aula y se utiliza el tiempo de clase para llevar a cabo actividades que impliquen el desarrollo de procesos cognitivos de mayor complejidad, en las que son necesarias la ayuda y la experiencia del docente.</w:t>
             </w:r>
           </w:p>
           <w:p/>
@@ -4680,9 +4448,8 @@
                 <w:szCs w:val="22"/>
                 <w:lang w:val="es-CO"/>
               </w:rPr>
-              <w:t xml:space="preserve">. Algunos de </w:t>
-            </w:r>
-            <w:proofErr w:type="gramStart"/>
+              <w:t>. Algunos de estos software son</w:t>
+            </w:r>
             <w:r>
               <w:rPr>
                 <w:rFonts w:eastAsia="Times New Roman" w:cs="Times New Roman"/>
@@ -4691,9 +4458,8 @@
                 <w:szCs w:val="22"/>
                 <w:lang w:val="es-CO"/>
               </w:rPr>
-              <w:t>estos software</w:t>
-            </w:r>
-            <w:proofErr w:type="gramEnd"/>
+              <w:t xml:space="preserve"> Geo</w:t>
+            </w:r>
             <w:r>
               <w:rPr>
                 <w:rFonts w:eastAsia="Times New Roman" w:cs="Times New Roman"/>
@@ -4702,7 +4468,7 @@
                 <w:szCs w:val="22"/>
                 <w:lang w:val="es-CO"/>
               </w:rPr>
-              <w:t xml:space="preserve"> son</w:t>
+              <w:t>G</w:t>
             </w:r>
             <w:r>
               <w:rPr>
@@ -4712,7 +4478,7 @@
                 <w:szCs w:val="22"/>
                 <w:lang w:val="es-CO"/>
               </w:rPr>
-              <w:t xml:space="preserve"> Geo</w:t>
+              <w:t>ebra</w:t>
             </w:r>
             <w:r>
               <w:rPr>
@@ -4722,7 +4488,7 @@
                 <w:szCs w:val="22"/>
                 <w:lang w:val="es-CO"/>
               </w:rPr>
-              <w:t>G</w:t>
+              <w:t xml:space="preserve">, </w:t>
             </w:r>
             <w:r>
               <w:rPr>
@@ -4732,7 +4498,7 @@
                 <w:szCs w:val="22"/>
                 <w:lang w:val="es-CO"/>
               </w:rPr>
-              <w:t>ebra</w:t>
+              <w:t>W</w:t>
             </w:r>
             <w:r>
               <w:rPr>
@@ -4742,9 +4508,8 @@
                 <w:szCs w:val="22"/>
                 <w:lang w:val="es-CO"/>
               </w:rPr>
-              <w:t xml:space="preserve">, </w:t>
-            </w:r>
-            <w:proofErr w:type="spellStart"/>
+              <w:t>olfram</w:t>
+            </w:r>
             <w:r>
               <w:rPr>
                 <w:rFonts w:eastAsia="Times New Roman" w:cs="Times New Roman"/>
@@ -4753,7 +4518,7 @@
                 <w:szCs w:val="22"/>
                 <w:lang w:val="es-CO"/>
               </w:rPr>
-              <w:t>W</w:t>
+              <w:t>A</w:t>
             </w:r>
             <w:r>
               <w:rPr>
@@ -4763,7 +4528,7 @@
                 <w:szCs w:val="22"/>
                 <w:lang w:val="es-CO"/>
               </w:rPr>
-              <w:t>olfram</w:t>
+              <w:t>lpha</w:t>
             </w:r>
             <w:r>
               <w:rPr>
@@ -4773,7 +4538,7 @@
                 <w:szCs w:val="22"/>
                 <w:lang w:val="es-CO"/>
               </w:rPr>
-              <w:t>A</w:t>
+              <w:t>, Google Colaboratory, Los cuadernos Jupyter</w:t>
             </w:r>
             <w:r>
               <w:rPr>
@@ -4783,75 +4548,8 @@
                 <w:szCs w:val="22"/>
                 <w:lang w:val="es-CO"/>
               </w:rPr>
-              <w:t>lpha</w:t>
-            </w:r>
-            <w:proofErr w:type="spellEnd"/>
-            <w:r>
-              <w:rPr>
-                <w:rFonts w:eastAsia="Times New Roman" w:cs="Times New Roman"/>
-                <w:color w:val="000000"/>
-                <w:sz w:val="22"/>
-                <w:szCs w:val="22"/>
-                <w:lang w:val="es-CO"/>
-              </w:rPr>
-              <w:t xml:space="preserve">, Google </w:t>
-            </w:r>
-            <w:proofErr w:type="spellStart"/>
-            <w:r>
-              <w:rPr>
-                <w:rFonts w:eastAsia="Times New Roman" w:cs="Times New Roman"/>
-                <w:color w:val="000000"/>
-                <w:sz w:val="22"/>
-                <w:szCs w:val="22"/>
-                <w:lang w:val="es-CO"/>
-              </w:rPr>
-              <w:t>Colaboratory</w:t>
-            </w:r>
-            <w:proofErr w:type="spellEnd"/>
-            <w:r>
-              <w:rPr>
-                <w:rFonts w:eastAsia="Times New Roman" w:cs="Times New Roman"/>
-                <w:color w:val="000000"/>
-                <w:sz w:val="22"/>
-                <w:szCs w:val="22"/>
-                <w:lang w:val="es-CO"/>
-              </w:rPr>
-              <w:t xml:space="preserve">, Los cuadernos </w:t>
-            </w:r>
-            <w:proofErr w:type="spellStart"/>
-            <w:r>
-              <w:rPr>
-                <w:rFonts w:eastAsia="Times New Roman" w:cs="Times New Roman"/>
-                <w:color w:val="000000"/>
-                <w:sz w:val="22"/>
-                <w:szCs w:val="22"/>
-                <w:lang w:val="es-CO"/>
-              </w:rPr>
-              <w:t>Jupyter</w:t>
-            </w:r>
-            <w:proofErr w:type="spellEnd"/>
-            <w:r>
-              <w:rPr>
-                <w:rFonts w:eastAsia="Times New Roman" w:cs="Times New Roman"/>
-                <w:color w:val="000000"/>
-                <w:sz w:val="22"/>
-                <w:szCs w:val="22"/>
-                <w:lang w:val="es-CO"/>
-              </w:rPr>
-              <w:t xml:space="preserve">, el lenguaje de programación Python, Excel, </w:t>
-            </w:r>
-            <w:proofErr w:type="spellStart"/>
-            <w:r>
-              <w:rPr>
-                <w:rFonts w:eastAsia="Times New Roman" w:cs="Times New Roman"/>
-                <w:color w:val="000000"/>
-                <w:sz w:val="22"/>
-                <w:szCs w:val="22"/>
-                <w:lang w:val="es-CO"/>
-              </w:rPr>
-              <w:t>Symbolab</w:t>
-            </w:r>
-            <w:proofErr w:type="spellEnd"/>
+              <w:t>, el lenguaje de programación Python, Excel, Symbolab</w:t>
+            </w:r>
             <w:r>
               <w:rPr>
                 <w:rFonts w:eastAsia="Times New Roman" w:cs="Times New Roman"/>
@@ -4925,9 +4623,8 @@
                 <w:szCs w:val="22"/>
                 <w:lang w:val="es-CO"/>
               </w:rPr>
-              <w:t xml:space="preserve">, cuadernos </w:t>
-            </w:r>
-            <w:proofErr w:type="spellStart"/>
+              <w:t xml:space="preserve">, cuadernos Jupyter, vodeo de YouTube, </w:t>
+            </w:r>
             <w:r>
               <w:rPr>
                 <w:rFonts w:eastAsia="Times New Roman" w:cs="Times New Roman"/>
@@ -4936,20 +4633,54 @@
                 <w:szCs w:val="22"/>
                 <w:lang w:val="es-CO"/>
               </w:rPr>
-              <w:t>Jupyter</w:t>
-            </w:r>
-            <w:proofErr w:type="spellEnd"/>
+              <w:t xml:space="preserve"> que ayudan a la visualización y comprensión, vínculos a páginas web donde encontrarán información de las temáticas trabajadas, glosario del curso, carpetas con los documentos rectores, programa del curso y un espacio de novedades donde serán puestas las fechas de evaluaciones y entrega de trabajos.</w:t>
+            </w:r>
+          </w:p>
+          <w:p>
+            <w:pPr>
+              <w:rPr>
+                <w:rFonts w:ascii="Times New Roman" w:eastAsia="Times New Roman" w:hAnsi="Times New Roman" w:cs="Times New Roman"/>
+                <w:lang w:val="es-CO"/>
+              </w:rPr>
+            </w:pPr>
+          </w:p>
+          <w:p>
+            <w:pPr>
+              <w:jc w:val="both"/>
+              <w:rPr>
+                <w:rFonts w:ascii="Times New Roman" w:eastAsia="Times New Roman" w:hAnsi="Times New Roman" w:cs="Times New Roman"/>
+                <w:lang w:val="es-CO"/>
+              </w:rPr>
+            </w:pPr>
             <w:r>
               <w:rPr>
                 <w:rFonts w:eastAsia="Times New Roman" w:cs="Times New Roman"/>
-                <w:color w:val="000000"/>
-                <w:sz w:val="22"/>
-                <w:szCs w:val="22"/>
-                <w:lang w:val="es-CO"/>
-              </w:rPr>
-              <w:t xml:space="preserve">, </w:t>
-            </w:r>
-            <w:proofErr w:type="spellStart"/>
+                <w:b/>
+                <w:bCs/>
+                <w:color w:val="000000"/>
+                <w:sz w:val="22"/>
+                <w:szCs w:val="22"/>
+                <w:lang w:val="es-CO"/>
+              </w:rPr>
+              <w:t>Consideraciones adicionales:</w:t>
+            </w:r>
+          </w:p>
+          <w:p>
+            <w:pPr>
+              <w:rPr>
+                <w:rFonts w:ascii="Times New Roman" w:eastAsia="Times New Roman" w:hAnsi="Times New Roman" w:cs="Times New Roman"/>
+                <w:lang w:val="es-CO"/>
+              </w:rPr>
+            </w:pPr>
+          </w:p>
+          <w:p>
+            <w:pPr>
+              <w:jc w:val="both"/>
+              <w:rPr>
+                <w:rFonts w:ascii="Times New Roman" w:eastAsia="Times New Roman" w:hAnsi="Times New Roman" w:cs="Times New Roman"/>
+                <w:lang w:val="es-CO"/>
+              </w:rPr>
+            </w:pPr>
             <w:r>
               <w:rPr>
                 <w:rFonts w:eastAsia="Times New Roman" w:cs="Times New Roman"/>
@@ -4958,9 +4689,8 @@
                 <w:szCs w:val="22"/>
                 <w:lang w:val="es-CO"/>
               </w:rPr>
-              <w:t>vodeo</w:t>
-            </w:r>
-            <w:proofErr w:type="spellEnd"/>
+              <w:t xml:space="preserve">En este curso se abordan ejemplos de modelación mediante funciones de una sola variable de valor real. Las modelaciones se hacen usando descripción verbal, tablas, gráficas y desarrollos analíticos vinculados con la variación-que en un curso posterior se estudian mediante la razón de cambio instantánea-. Se estudian funciones, entre las cuales se pueden considerar las funciones polinómicas, trigonométricas, exponenciales y logarítmicas. Se pueden estudiar modelos de optimización, sistemas masa resorte, crecimiento exponencial y crecimiento logístico, </w:t>
+            </w:r>
             <w:r>
               <w:rPr>
                 <w:rFonts w:eastAsia="Times New Roman" w:cs="Times New Roman"/>
@@ -4969,7 +4699,8 @@
                 <w:szCs w:val="22"/>
                 <w:lang w:val="es-CO"/>
               </w:rPr>
-              <w:t xml:space="preserve"> de YouTube, </w:t>
+              <w:lastRenderedPageBreak/>
+              <w:t xml:space="preserve">mediante el uso de </w:t>
             </w:r>
             <w:r>
               <w:rPr>
@@ -4979,7 +4710,17 @@
                 <w:szCs w:val="22"/>
                 <w:lang w:val="es-CO"/>
               </w:rPr>
-              <w:t xml:space="preserve"> que ayudan a la visualización y comprensión, vínculos a páginas web donde encontrarán información de las temáticas trabajadas, glosario del curso, carpetas con los documentos rectores, programa del curso y un espacio de novedades donde serán puestas las fechas de evaluaciones y entrega de trabajos.</w:t>
+              <w:t>programes de graficación como matplotlib de Python</w:t>
+            </w:r>
+            <w:r>
+              <w:rPr>
+                <w:rFonts w:eastAsia="Times New Roman" w:cs="Times New Roman"/>
+                <w:color w:val="000000"/>
+                <w:sz w:val="22"/>
+                <w:szCs w:val="22"/>
+                <w:lang w:val="es-CO"/>
+              </w:rPr>
+              <w:t>. Estas funciones se estudian posteriormente en el curso de matemáticas de la variación, donde los mismos modelos se estudian mediante la razón de cambio instantánea. </w:t>
             </w:r>
           </w:p>
           <w:p>
@@ -5001,209 +4742,12 @@
             <w:r>
               <w:rPr>
                 <w:rFonts w:eastAsia="Times New Roman" w:cs="Times New Roman"/>
-                <w:b/>
-                <w:bCs/>
-                <w:color w:val="000000"/>
-                <w:sz w:val="22"/>
-                <w:szCs w:val="22"/>
-                <w:lang w:val="es-CO"/>
-              </w:rPr>
-              <w:t>Consideraciones adicionales:</w:t>
-            </w:r>
-          </w:p>
-          <w:p>
-            <w:pPr>
-              <w:rPr>
-                <w:rFonts w:ascii="Times New Roman" w:eastAsia="Times New Roman" w:hAnsi="Times New Roman" w:cs="Times New Roman"/>
-                <w:lang w:val="es-CO"/>
-              </w:rPr>
-            </w:pPr>
-          </w:p>
-          <w:p>
-            <w:pPr>
-              <w:jc w:val="both"/>
-              <w:rPr>
-                <w:rFonts w:ascii="Times New Roman" w:eastAsia="Times New Roman" w:hAnsi="Times New Roman" w:cs="Times New Roman"/>
-                <w:lang w:val="es-CO"/>
-              </w:rPr>
-            </w:pPr>
-            <w:r>
-              <w:rPr>
-                <w:rFonts w:eastAsia="Times New Roman" w:cs="Times New Roman"/>
-                <w:color w:val="000000"/>
-                <w:sz w:val="22"/>
-                <w:szCs w:val="22"/>
-                <w:lang w:val="es-CO"/>
-              </w:rPr>
-              <w:t xml:space="preserve">En este curso se abordan ejemplos de modelación mediante funciones de una sola variable de valor real. Las modelaciones se hacen usando descripción verbal, tablas, gráficas y desarrollos analíticos vinculados con la variación-que en un curso posterior se estudian mediante la razón de cambio instantánea-. Se estudian funciones, entre las cuales se pueden considerar las funciones polinómicas, trigonométricas, exponenciales y logarítmicas. Se pueden estudiar modelos de optimización, sistemas masa resorte, crecimiento exponencial y crecimiento logístico, mediante el uso de </w:t>
-            </w:r>
-            <w:r>
-              <w:rPr>
-                <w:rFonts w:eastAsia="Times New Roman" w:cs="Times New Roman"/>
-                <w:color w:val="000000"/>
-                <w:sz w:val="22"/>
-                <w:szCs w:val="22"/>
-                <w:lang w:val="es-CO"/>
-              </w:rPr>
-              <w:t xml:space="preserve">programes de </w:t>
-            </w:r>
-            <w:proofErr w:type="spellStart"/>
-            <w:r>
-              <w:rPr>
-                <w:rFonts w:eastAsia="Times New Roman" w:cs="Times New Roman"/>
-                <w:color w:val="000000"/>
-                <w:sz w:val="22"/>
-                <w:szCs w:val="22"/>
-                <w:lang w:val="es-CO"/>
-              </w:rPr>
-              <w:t>graficación</w:t>
-            </w:r>
-            <w:proofErr w:type="spellEnd"/>
-            <w:r>
-              <w:rPr>
-                <w:rFonts w:eastAsia="Times New Roman" w:cs="Times New Roman"/>
-                <w:color w:val="000000"/>
-                <w:sz w:val="22"/>
-                <w:szCs w:val="22"/>
-                <w:lang w:val="es-CO"/>
-              </w:rPr>
-              <w:t xml:space="preserve"> como </w:t>
-            </w:r>
-            <w:proofErr w:type="spellStart"/>
-            <w:r>
-              <w:rPr>
-                <w:rFonts w:eastAsia="Times New Roman" w:cs="Times New Roman"/>
-                <w:color w:val="000000"/>
-                <w:sz w:val="22"/>
-                <w:szCs w:val="22"/>
-                <w:lang w:val="es-CO"/>
-              </w:rPr>
-              <w:t>matplotlib</w:t>
-            </w:r>
-            <w:proofErr w:type="spellEnd"/>
-            <w:r>
-              <w:rPr>
-                <w:rFonts w:eastAsia="Times New Roman" w:cs="Times New Roman"/>
-                <w:color w:val="000000"/>
-                <w:sz w:val="22"/>
-                <w:szCs w:val="22"/>
-                <w:lang w:val="es-CO"/>
-              </w:rPr>
-              <w:t xml:space="preserve"> de Python</w:t>
-            </w:r>
-            <w:r>
-              <w:rPr>
-                <w:rFonts w:eastAsia="Times New Roman" w:cs="Times New Roman"/>
-                <w:color w:val="000000"/>
-                <w:sz w:val="22"/>
-                <w:szCs w:val="22"/>
-                <w:lang w:val="es-CO"/>
-              </w:rPr>
-              <w:t xml:space="preserve">. Estas funciones se estudian </w:t>
-            </w:r>
-            <w:r>
-              <w:rPr>
-                <w:rFonts w:eastAsia="Times New Roman" w:cs="Times New Roman"/>
-                <w:color w:val="000000"/>
-                <w:sz w:val="22"/>
-                <w:szCs w:val="22"/>
-                <w:lang w:val="es-CO"/>
-              </w:rPr>
-              <w:lastRenderedPageBreak/>
-              <w:t>posteriormente en el curso de matemáticas de la variación, donde los mismos modelos se estudian mediante la razón de cambio instantánea. </w:t>
-            </w:r>
-          </w:p>
-          <w:p>
-            <w:pPr>
-              <w:rPr>
-                <w:rFonts w:ascii="Times New Roman" w:eastAsia="Times New Roman" w:hAnsi="Times New Roman" w:cs="Times New Roman"/>
-                <w:lang w:val="es-CO"/>
-              </w:rPr>
-            </w:pPr>
-          </w:p>
-          <w:p>
-            <w:pPr>
-              <w:jc w:val="both"/>
-              <w:rPr>
-                <w:rFonts w:ascii="Times New Roman" w:eastAsia="Times New Roman" w:hAnsi="Times New Roman" w:cs="Times New Roman"/>
-                <w:lang w:val="es-CO"/>
-              </w:rPr>
-            </w:pPr>
-            <w:r>
-              <w:rPr>
-                <w:rFonts w:eastAsia="Times New Roman" w:cs="Times New Roman"/>
-                <w:color w:val="000000"/>
-                <w:sz w:val="22"/>
-                <w:szCs w:val="22"/>
-                <w:lang w:val="es-CO"/>
-              </w:rPr>
-              <w:t xml:space="preserve">Se pueden mostrar algunos “usos” de los polinomios para aproximar, y mostrar el efecto gráfico de la aproximación de funciones continuas mediante polinomios. Un caso interesante es el de los polinomios de Taylor y </w:t>
-            </w:r>
-            <w:proofErr w:type="spellStart"/>
-            <w:r>
-              <w:rPr>
-                <w:rFonts w:eastAsia="Times New Roman" w:cs="Times New Roman"/>
-                <w:color w:val="000000"/>
-                <w:sz w:val="22"/>
-                <w:szCs w:val="22"/>
-                <w:lang w:val="es-CO"/>
-              </w:rPr>
-              <w:t>McClaurin</w:t>
-            </w:r>
-            <w:proofErr w:type="spellEnd"/>
-            <w:r>
-              <w:rPr>
-                <w:rFonts w:eastAsia="Times New Roman" w:cs="Times New Roman"/>
-                <w:color w:val="000000"/>
-                <w:sz w:val="22"/>
-                <w:szCs w:val="22"/>
-                <w:lang w:val="es-CO"/>
-              </w:rPr>
-              <w:t xml:space="preserve">. Se introduce, informalmente, la idea de “polinomio interpolador”, y se pueden mostrar ejemplos analíticos y gráficos, representados mediante sistemas de cálculo simbólico, de polinomios de LaGrange, de </w:t>
-            </w:r>
-            <w:proofErr w:type="spellStart"/>
-            <w:r>
-              <w:rPr>
-                <w:rFonts w:eastAsia="Times New Roman" w:cs="Times New Roman"/>
-                <w:color w:val="000000"/>
-                <w:sz w:val="22"/>
-                <w:szCs w:val="22"/>
-                <w:lang w:val="es-CO"/>
-              </w:rPr>
-              <w:t>Hermite</w:t>
-            </w:r>
-            <w:proofErr w:type="spellEnd"/>
-            <w:r>
-              <w:rPr>
-                <w:rFonts w:eastAsia="Times New Roman" w:cs="Times New Roman"/>
-                <w:color w:val="000000"/>
-                <w:sz w:val="22"/>
-                <w:szCs w:val="22"/>
-                <w:lang w:val="es-CO"/>
-              </w:rPr>
-              <w:t xml:space="preserve">, de </w:t>
-            </w:r>
-            <w:proofErr w:type="spellStart"/>
-            <w:r>
-              <w:rPr>
-                <w:rFonts w:eastAsia="Times New Roman" w:cs="Times New Roman"/>
-                <w:color w:val="000000"/>
-                <w:sz w:val="22"/>
-                <w:szCs w:val="22"/>
-                <w:lang w:val="es-CO"/>
-              </w:rPr>
-              <w:t>Legrendre</w:t>
-            </w:r>
-            <w:proofErr w:type="spellEnd"/>
-            <w:r>
-              <w:rPr>
-                <w:rFonts w:eastAsia="Times New Roman" w:cs="Times New Roman"/>
-                <w:color w:val="000000"/>
-                <w:sz w:val="22"/>
-                <w:szCs w:val="22"/>
-                <w:lang w:val="es-CO"/>
-              </w:rPr>
-              <w:t>. Se puede afirmar que “</w:t>
+                <w:color w:val="000000"/>
+                <w:sz w:val="22"/>
+                <w:szCs w:val="22"/>
+                <w:lang w:val="es-CO"/>
+              </w:rPr>
+              <w:t>Se pueden mostrar algunos “usos” de los polinomios para aproximar, y mostrar el efecto gráfico de la aproximación de funciones continuas mediante polinomios. Un caso interesante es el de los polinomios de Taylor y McClaurin. Se introduce, informalmente, la idea de “polinomio interpolador”, y se pueden mostrar ejemplos analíticos y gráficos, representados mediante sistemas de cálculo simbólico, de polinomios de LaGrange, de Hermite, de Legrendre. Se puede afirmar que “</w:t>
             </w:r>
             <w:r>
               <w:rPr>
@@ -5263,29 +4807,7 @@
                 <w:szCs w:val="22"/>
                 <w:lang w:val="es-CO"/>
               </w:rPr>
-              <w:t xml:space="preserve">La modelación de algunos problemas prototípicos se hace mediante la discusión del problema, la identificación de la función y sus restricciones, el dominio natural y el dominio matemático, el estudio de su gráfica- usando programas de </w:t>
-            </w:r>
-            <w:proofErr w:type="spellStart"/>
-            <w:r>
-              <w:rPr>
-                <w:rFonts w:eastAsia="Times New Roman" w:cs="Times New Roman"/>
-                <w:color w:val="000000"/>
-                <w:sz w:val="22"/>
-                <w:szCs w:val="22"/>
-                <w:lang w:val="es-CO"/>
-              </w:rPr>
-              <w:t>Graficación</w:t>
-            </w:r>
-            <w:proofErr w:type="spellEnd"/>
-            <w:r>
-              <w:rPr>
-                <w:rFonts w:eastAsia="Times New Roman" w:cs="Times New Roman"/>
-                <w:color w:val="000000"/>
-                <w:sz w:val="22"/>
-                <w:szCs w:val="22"/>
-                <w:lang w:val="es-CO"/>
-              </w:rPr>
-              <w:t>- y estudiando las relaciones entre el modelo en el contexto, las características numéricas, gráficas y analíticas de los modelos.</w:t>
+              <w:t>La modelación de algunos problemas prototípicos se hace mediante la discusión del problema, la identificación de la función y sus restricciones, el dominio natural y el dominio matemático, el estudio de su gráfica- usando programas de Graficación- y estudiando las relaciones entre el modelo en el contexto, las características numéricas, gráficas y analíticas de los modelos.</w:t>
             </w:r>
           </w:p>
           <w:p>
@@ -5478,21 +5000,7 @@
               <w:rPr>
                 <w:rFonts w:ascii="Calibri" w:hAnsi="Calibri" w:cs="Calibri"/>
               </w:rPr>
-              <w:t xml:space="preserve">Elaboración de cuadernos </w:t>
-            </w:r>
-            <w:proofErr w:type="spellStart"/>
-            <w:r>
-              <w:rPr>
-                <w:rFonts w:ascii="Calibri" w:hAnsi="Calibri" w:cs="Calibri"/>
-              </w:rPr>
-              <w:t>Jupyter</w:t>
-            </w:r>
-            <w:proofErr w:type="spellEnd"/>
-            <w:r>
-              <w:rPr>
-                <w:rFonts w:ascii="Calibri" w:hAnsi="Calibri" w:cs="Calibri"/>
-              </w:rPr>
-              <w:t xml:space="preserve"> y de videos</w:t>
+              <w:t>Elaboración de cuadernos Jupyter y de videos</w:t>
             </w:r>
             <w:r>
               <w:rPr>
@@ -6127,25 +5635,7 @@
                 <w:sz w:val="22"/>
                 <w:szCs w:val="22"/>
               </w:rPr>
-              <w:t xml:space="preserve">Trabajo final de modelación en Cuaderno </w:t>
-            </w:r>
-            <w:proofErr w:type="spellStart"/>
-            <w:r>
-              <w:rPr>
-                <w:color w:val="808080"/>
-                <w:sz w:val="22"/>
-                <w:szCs w:val="22"/>
-              </w:rPr>
-              <w:t>Jupyter</w:t>
-            </w:r>
-            <w:proofErr w:type="spellEnd"/>
-            <w:r>
-              <w:rPr>
-                <w:color w:val="808080"/>
-                <w:sz w:val="22"/>
-                <w:szCs w:val="22"/>
-              </w:rPr>
-              <w:t xml:space="preserve"> con Video en YouTube</w:t>
+              <w:t>Trabajo final de modelación en Cuaderno Jupyter con Video en YouTube</w:t>
             </w:r>
             <w:r>
               <w:rPr>
@@ -6444,99 +5934,43 @@
                 <w:lang w:val="en-US"/>
               </w:rPr>
               <w:lastRenderedPageBreak/>
-              <w:t>* [</w:t>
-            </w:r>
-            <w:proofErr w:type="spellStart"/>
-            <w:r>
+              <w:t>* [stewart cálculo](https://udeaeduco-my.sharepoint.com/:b:/g/personal/marco_canas_udea_edu_co/EZgXZjAp8QxPqOAim2hs6LcBNPLGjSHf-xwYnUVYkwa04w?e=fHTCQv)</w:t>
+            </w:r>
+          </w:p>
+          <w:p>
+            <w:pPr>
+              <w:jc w:val="both"/>
               <w:rPr>
                 <w:lang w:val="en-US"/>
               </w:rPr>
-              <w:t>stewart</w:t>
-            </w:r>
-            <w:proofErr w:type="spellEnd"/>
+            </w:pPr>
             <w:r>
               <w:rPr>
                 <w:lang w:val="en-US"/>
               </w:rPr>
-              <w:t xml:space="preserve"> </w:t>
-            </w:r>
-            <w:proofErr w:type="gramStart"/>
-            <w:r>
+              <w:t>* [larson](https://udeaeduco-my.sharepoint.com/:b:/g/personal/marco_canas_udea_edu_co/ES71ChFeO9ZDhW3TwC5Ijk8BjxUK3Pdqz_fjHxTTFAfIAg?e=osB0BT)</w:t>
+            </w:r>
+          </w:p>
+          <w:p>
+            <w:pPr>
+              <w:jc w:val="both"/>
               <w:rPr>
                 <w:lang w:val="en-US"/>
               </w:rPr>
-              <w:t>cálculo](</w:t>
-            </w:r>
-            <w:proofErr w:type="gramEnd"/>
-            <w:r>
+            </w:pPr>
+          </w:p>
+          <w:p>
+            <w:pPr>
+              <w:jc w:val="both"/>
               <w:rPr>
                 <w:lang w:val="en-US"/>
               </w:rPr>
-              <w:t>https://udeaeduco-my.sharepoint.com/:b:/g/personal/marco_canas_udea_edu_co/EZgXZjAp8QxPqOAim2hs6LcBNPLGjSHf-xwYnUVYkwa04w?e=fHTCQv)</w:t>
-            </w:r>
-          </w:p>
-          <w:p>
-            <w:pPr>
-              <w:jc w:val="both"/>
+            </w:pPr>
+            <w:r>
               <w:rPr>
                 <w:lang w:val="en-US"/>
               </w:rPr>
-            </w:pPr>
-            <w:r>
-              <w:rPr>
-                <w:lang w:val="en-US"/>
-              </w:rPr>
-              <w:t>* [larson](https://udeaeduco-my.sharepoint.com/:b:/g/personal/marco_canas_udea_edu_co/ES71ChFeO9ZDhW3TwC5Ijk8BjxUK3Pdqz_fjHxTTFAfIAg?e=osB0BT)</w:t>
-            </w:r>
-          </w:p>
-          <w:p>
-            <w:pPr>
-              <w:jc w:val="both"/>
-              <w:rPr>
-                <w:lang w:val="en-US"/>
-              </w:rPr>
-            </w:pPr>
-          </w:p>
-          <w:p>
-            <w:pPr>
-              <w:jc w:val="both"/>
-              <w:rPr>
-                <w:lang w:val="en-US"/>
-              </w:rPr>
-            </w:pPr>
-            <w:r>
-              <w:rPr>
-                <w:lang w:val="en-US"/>
-              </w:rPr>
-              <w:t>* [</w:t>
-            </w:r>
-            <w:proofErr w:type="spellStart"/>
-            <w:r>
-              <w:rPr>
-                <w:lang w:val="en-US"/>
-              </w:rPr>
-              <w:t>Jhony</w:t>
-            </w:r>
-            <w:proofErr w:type="spellEnd"/>
-            <w:r>
-              <w:rPr>
-                <w:lang w:val="en-US"/>
-              </w:rPr>
-              <w:t xml:space="preserve"> Alexander Villa </w:t>
-            </w:r>
-            <w:proofErr w:type="gramStart"/>
-            <w:r>
-              <w:rPr>
-                <w:lang w:val="en-US"/>
-              </w:rPr>
-              <w:t>Ochoa](</w:t>
-            </w:r>
-            <w:proofErr w:type="gramEnd"/>
-            <w:r>
-              <w:rPr>
-                <w:lang w:val="en-US"/>
-              </w:rPr>
-              <w:t>https://jhonyvilla.wordpress.com/2022/03/02/computational-thinking-in-mathematical-modeling-projects-a-case-study-with-future-mathematics-teachers/)</w:t>
+              <w:t>* [Jhony Alexander Villa Ochoa](https://jhonyvilla.wordpress.com/2022/03/02/computational-thinking-in-mathematical-modeling-projects-a-case-study-with-future-mathematics-teachers/)</w:t>
             </w:r>
           </w:p>
         </w:tc>
@@ -6769,34 +6203,14 @@
                 <w:szCs w:val="22"/>
               </w:rPr>
             </w:pPr>
-            <w:proofErr w:type="gramStart"/>
-            <w:r>
-              <w:rPr>
-                <w:b/>
-                <w:sz w:val="22"/>
-                <w:szCs w:val="22"/>
-              </w:rPr>
-              <w:t xml:space="preserve">Eje  </w:t>
-            </w:r>
-            <w:proofErr w:type="spellStart"/>
-            <w:r>
-              <w:rPr>
-                <w:b/>
-                <w:sz w:val="22"/>
-                <w:szCs w:val="22"/>
-              </w:rPr>
-              <w:t>N</w:t>
-            </w:r>
-            <w:proofErr w:type="gramEnd"/>
-            <w:r>
-              <w:rPr>
-                <w:b/>
-                <w:sz w:val="22"/>
-                <w:szCs w:val="22"/>
-              </w:rPr>
-              <w:t>°</w:t>
-            </w:r>
-            <w:proofErr w:type="spellEnd"/>
+            <w:r>
+              <w:rPr>
+                <w:b/>
+                <w:sz w:val="22"/>
+                <w:szCs w:val="22"/>
+              </w:rPr>
+              <w:t>Eje  N°</w:t>
+            </w:r>
           </w:p>
         </w:tc>
         <w:tc>
@@ -6819,23 +6233,13 @@
                 <w:szCs w:val="22"/>
               </w:rPr>
             </w:pPr>
-            <w:proofErr w:type="spellStart"/>
-            <w:r>
-              <w:rPr>
-                <w:b/>
-                <w:sz w:val="22"/>
-                <w:szCs w:val="22"/>
-              </w:rPr>
-              <w:t>N°</w:t>
-            </w:r>
-            <w:proofErr w:type="spellEnd"/>
-            <w:r>
-              <w:rPr>
-                <w:b/>
-                <w:sz w:val="22"/>
-                <w:szCs w:val="22"/>
-              </w:rPr>
-              <w:t xml:space="preserve"> Horas</w:t>
+            <w:r>
+              <w:rPr>
+                <w:b/>
+                <w:sz w:val="22"/>
+                <w:szCs w:val="22"/>
+              </w:rPr>
+              <w:t>N° Horas</w:t>
             </w:r>
           </w:p>
         </w:tc>
@@ -7487,15 +6891,7 @@
                 <w:sz w:val="22"/>
                 <w:szCs w:val="22"/>
               </w:rPr>
-              <w:t xml:space="preserve">Aprobado en </w:t>
-            </w:r>
-            <w:proofErr w:type="gramStart"/>
-            <w:r>
-              <w:rPr>
-                <w:sz w:val="22"/>
-                <w:szCs w:val="22"/>
-              </w:rPr>
-              <w:t xml:space="preserve">Acta  </w:t>
+              <w:t xml:space="preserve">Aprobado en Acta  </w:t>
             </w:r>
             <w:r>
               <w:rPr>
@@ -7505,7 +6901,6 @@
               </w:rPr>
               <w:t>número</w:t>
             </w:r>
-            <w:proofErr w:type="gramEnd"/>
             <w:r>
               <w:rPr>
                 <w:sz w:val="22"/>
@@ -7738,25 +7133,7 @@
                 <w:sz w:val="22"/>
                 <w:szCs w:val="22"/>
               </w:rPr>
-              <w:t xml:space="preserve">Nombre Completo </w:t>
-            </w:r>
-            <w:proofErr w:type="gramStart"/>
-            <w:r>
-              <w:rPr>
-                <w:b/>
-                <w:sz w:val="22"/>
-                <w:szCs w:val="22"/>
-              </w:rPr>
-              <w:t>Secretario</w:t>
-            </w:r>
-            <w:proofErr w:type="gramEnd"/>
-            <w:r>
-              <w:rPr>
-                <w:b/>
-                <w:sz w:val="22"/>
-                <w:szCs w:val="22"/>
-              </w:rPr>
-              <w:t xml:space="preserve"> del Consejo de la Unidad Académica</w:t>
+              <w:t>Nombre Completo Secretario del Consejo de la Unidad Académica</w:t>
             </w:r>
           </w:p>
         </w:tc>

</xml_diff>